<commit_message>
minor edits to write up
</commit_message>
<xml_diff>
--- a/Write Up/Write Up Draft EH.docx
+++ b/Write Up/Write Up Draft EH.docx
@@ -758,7 +758,7 @@
           <w:sz w:val="24"/>
           <w:szCs w:val="24"/>
         </w:rPr>
-        <w:t xml:space="preserve">ages which would be very useful in the machine learning portion of the project. Although this was the information, we were looking we thought this data was </w:t>
+        <w:t xml:space="preserve">ages which would be very useful in the machine learning portion of the project. Although this was the information we were looking we thought this data was </w:t>
       </w:r>
       <w:r>
         <w:rPr>
@@ -872,7 +872,7 @@
           <w:sz w:val="24"/>
           <w:szCs w:val="24"/>
         </w:rPr>
-        <w:t xml:space="preserve">gender both overall and at the state level for the years of 2015-2020 which we decided to utilize for a portion of our visualizations. </w:t>
+        <w:t>gender both overall and at the state level for the years of 2015-2020 which we decided to utilize for a portion of our visualizations.</w:t>
       </w:r>
     </w:p>
     <w:p>
@@ -1006,6 +1006,84 @@
           <w:rFonts w:ascii="Garamond" w:hAnsi="Garamond"/>
           <w:sz w:val="24"/>
           <w:szCs w:val="24"/>
+          <w:highlight w:val="yellow"/>
+        </w:rPr>
+      </w:pPr>
+      <w:r>
+        <w:rPr>
+          <w:rFonts w:ascii="Garamond" w:hAnsi="Garamond"/>
+          <w:sz w:val="24"/>
+          <w:szCs w:val="24"/>
+          <w:highlight w:val="yellow"/>
+        </w:rPr>
+        <w:t xml:space="preserve">The </w:t>
+      </w:r>
+      <w:r>
+        <w:rPr>
+          <w:rFonts w:ascii="Garamond" w:hAnsi="Garamond"/>
+          <w:sz w:val="24"/>
+          <w:szCs w:val="24"/>
+          <w:highlight w:val="yellow"/>
+        </w:rPr>
+        <w:t>primary cause betwee</w:t>
+      </w:r>
+      <w:r>
+        <w:rPr>
+          <w:rFonts w:ascii="Garamond" w:hAnsi="Garamond"/>
+          <w:sz w:val="24"/>
+          <w:szCs w:val="24"/>
+          <w:highlight w:val="yellow"/>
+        </w:rPr>
+        <w:t xml:space="preserve">n the overall </w:t>
+      </w:r>
+      <w:r>
+        <w:rPr>
+          <w:rFonts w:ascii="Garamond" w:hAnsi="Garamond"/>
+          <w:sz w:val="24"/>
+          <w:szCs w:val="24"/>
+          <w:highlight w:val="yellow"/>
+        </w:rPr>
+        <w:t>wage difference</w:t>
+      </w:r>
+      <w:r>
+        <w:rPr>
+          <w:rFonts w:ascii="Garamond" w:hAnsi="Garamond"/>
+          <w:sz w:val="24"/>
+          <w:szCs w:val="24"/>
+          <w:highlight w:val="yellow"/>
+        </w:rPr>
+        <w:t xml:space="preserve"> between </w:t>
+      </w:r>
+      <w:r>
+        <w:rPr>
+          <w:rFonts w:ascii="Garamond" w:hAnsi="Garamond"/>
+          <w:sz w:val="24"/>
+          <w:szCs w:val="24"/>
+          <w:highlight w:val="yellow"/>
+        </w:rPr>
+        <w:t>females is male</w:t>
+      </w:r>
+      <w:r>
+        <w:rPr>
+          <w:rFonts w:ascii="Garamond" w:hAnsi="Garamond"/>
+          <w:sz w:val="24"/>
+          <w:szCs w:val="24"/>
+          <w:highlight w:val="yellow"/>
+        </w:rPr>
+        <w:t xml:space="preserve"> is caused by a lower percentage of females in higher paying occupations. </w:t>
+      </w:r>
+    </w:p>
+    <w:p>
+      <w:pPr>
+        <w:pStyle w:val="ListParagraph"/>
+        <w:numPr>
+          <w:ilvl w:val="0"/>
+          <w:numId w:val="25"/>
+        </w:numPr>
+        <w:rPr>
+          <w:rFonts w:ascii="Garamond" w:hAnsi="Garamond"/>
+          <w:sz w:val="24"/>
+          <w:szCs w:val="24"/>
         </w:rPr>
       </w:pPr>
       <w:r>
@@ -1391,25 +1469,7 @@
           <w:sz w:val="24"/>
           <w:szCs w:val="24"/>
         </w:rPr>
-        <w:t xml:space="preserve">The Glassdoor data we decided that we would not need the </w:t>
-      </w:r>
-      <w:proofErr w:type="spellStart"/>
-      <w:r>
-        <w:rPr>
-          <w:rFonts w:ascii="Garamond" w:hAnsi="Garamond"/>
-          <w:sz w:val="24"/>
-          <w:szCs w:val="24"/>
-        </w:rPr>
-        <w:t>PerfEval</w:t>
-      </w:r>
-      <w:proofErr w:type="spellEnd"/>
-      <w:r>
-        <w:rPr>
-          <w:rFonts w:ascii="Garamond" w:hAnsi="Garamond"/>
-          <w:sz w:val="24"/>
-          <w:szCs w:val="24"/>
-        </w:rPr>
-        <w:t xml:space="preserve"> and Bonus data for the project as they were subjective based on the individual and was not a standard between individuals, so they were dropped.  </w:t>
+        <w:t xml:space="preserve">The Glassdoor data we decided that we would not need the PerfEval and Bonus data for the project as they were subjective based on the individual and was not a standard between individuals, so they were dropped.  </w:t>
       </w:r>
     </w:p>
     <w:p>
@@ -1821,6 +1881,7 @@
           <w:sz w:val="24"/>
           <w:szCs w:val="24"/>
         </w:rPr>
+        <w:lastRenderedPageBreak/>
         <w:t>This caused us</w:t>
       </w:r>
       <w:r>
@@ -1918,6 +1979,7 @@
       <w:r>
         <w:rPr>
           <w:rFonts w:ascii="Garamond" w:hAnsi="Garamond"/>
+          <w:noProof/>
           <w:sz w:val="24"/>
           <w:szCs w:val="24"/>
         </w:rPr>
@@ -1977,6 +2039,7 @@
       <w:r>
         <w:rPr>
           <w:rFonts w:ascii="Garamond" w:hAnsi="Garamond"/>
+          <w:noProof/>
           <w:sz w:val="24"/>
           <w:szCs w:val="24"/>
         </w:rPr>
@@ -2055,6 +2118,7 @@
       <w:r>
         <w:rPr>
           <w:rFonts w:ascii="Garamond" w:hAnsi="Garamond"/>
+          <w:noProof/>
           <w:sz w:val="24"/>
           <w:szCs w:val="24"/>
         </w:rPr>
@@ -2305,23 +2369,7 @@
           <w:sz w:val="24"/>
           <w:szCs w:val="24"/>
         </w:rPr>
-        <w:t xml:space="preserve">See below for </w:t>
-      </w:r>
-      <w:r>
-        <w:rPr>
-          <w:rFonts w:ascii="Garamond" w:hAnsi="Garamond"/>
-          <w:sz w:val="24"/>
-          <w:szCs w:val="24"/>
-        </w:rPr>
-        <w:t>final chosen Model</w:t>
-      </w:r>
-      <w:r>
-        <w:rPr>
-          <w:rFonts w:ascii="Garamond" w:hAnsi="Garamond"/>
-          <w:sz w:val="24"/>
-          <w:szCs w:val="24"/>
-        </w:rPr>
-        <w:t xml:space="preserve"> correlation map and associated code.</w:t>
+        <w:t>See below for final chosen Model correlation map and associated code.</w:t>
       </w:r>
     </w:p>
     <w:p>
@@ -2348,31 +2396,7 @@
           <w:sz w:val="24"/>
           <w:szCs w:val="24"/>
         </w:rPr>
-        <w:t>Final</w:t>
-      </w:r>
-      <w:r>
-        <w:rPr>
-          <w:rFonts w:ascii="Garamond" w:hAnsi="Garamond"/>
-          <w:sz w:val="24"/>
-          <w:szCs w:val="24"/>
-        </w:rPr>
-        <w:t xml:space="preserve"> Model – Features: Gender, </w:t>
-      </w:r>
-      <w:r>
-        <w:rPr>
-          <w:rFonts w:ascii="Garamond" w:hAnsi="Garamond"/>
-          <w:sz w:val="24"/>
-          <w:szCs w:val="24"/>
-        </w:rPr>
-        <w:t>Age</w:t>
-      </w:r>
-      <w:r>
-        <w:rPr>
-          <w:rFonts w:ascii="Garamond" w:hAnsi="Garamond"/>
-          <w:sz w:val="24"/>
-          <w:szCs w:val="24"/>
-        </w:rPr>
-        <w:t>, Seniority, Job Title, Department</w:t>
+        <w:t>Final Model – Features: Gender, Age, Seniority, Job Title, Department</w:t>
       </w:r>
     </w:p>
     <w:p>
@@ -2450,6 +2474,7 @@
       <w:r>
         <w:rPr>
           <w:rFonts w:ascii="Garamond" w:hAnsi="Garamond"/>
+          <w:noProof/>
           <w:sz w:val="24"/>
           <w:szCs w:val="24"/>
         </w:rPr>
@@ -2502,6 +2527,7 @@
       <w:r>
         <w:rPr>
           <w:rFonts w:ascii="Garamond" w:hAnsi="Garamond"/>
+          <w:noProof/>
           <w:sz w:val="24"/>
           <w:szCs w:val="24"/>
         </w:rPr>
@@ -2758,7 +2784,7 @@
           <w:szCs w:val="24"/>
           <w:highlight w:val="yellow"/>
         </w:rPr>
-        <w:t xml:space="preserve"> for bar chart</w:t>
+        <w:t xml:space="preserve"> for bar chart, so labels can be seen better</w:t>
       </w:r>
       <w:r>
         <w:rPr>
@@ -2767,7 +2793,7 @@
           <w:szCs w:val="24"/>
           <w:highlight w:val="yellow"/>
         </w:rPr>
-        <w:t>, so labels can be seen better</w:t>
+        <w:t>?</w:t>
       </w:r>
       <w:r>
         <w:rPr>
@@ -2776,7 +2802,7 @@
           <w:szCs w:val="24"/>
           <w:highlight w:val="yellow"/>
         </w:rPr>
-        <w:t>?</w:t>
+        <w:t xml:space="preserve"> Or change text to white?</w:t>
       </w:r>
       <w:r>
         <w:rPr>
@@ -2785,7 +2811,7 @@
           <w:szCs w:val="24"/>
           <w:highlight w:val="yellow"/>
         </w:rPr>
-        <w:t xml:space="preserve"> Or change text to white?</w:t>
+        <w:t xml:space="preserve"> </w:t>
       </w:r>
       <w:r>
         <w:rPr>
@@ -2794,15 +2820,6 @@
           <w:szCs w:val="24"/>
           <w:highlight w:val="yellow"/>
         </w:rPr>
-        <w:t xml:space="preserve"> </w:t>
-      </w:r>
-      <w:r>
-        <w:rPr>
-          <w:rFonts w:ascii="Garamond" w:hAnsi="Garamond"/>
-          <w:sz w:val="24"/>
-          <w:szCs w:val="24"/>
-          <w:highlight w:val="yellow"/>
-        </w:rPr>
         <w:sym w:font="Wingdings" w:char="F04A"/>
       </w:r>
     </w:p>
@@ -2827,6 +2844,7 @@
       <w:r>
         <w:rPr>
           <w:rFonts w:ascii="Garamond" w:hAnsi="Garamond"/>
+          <w:noProof/>
           <w:sz w:val="24"/>
           <w:szCs w:val="24"/>
         </w:rPr>
@@ -2989,6 +3007,7 @@
       <w:r>
         <w:rPr>
           <w:rFonts w:ascii="Garamond" w:hAnsi="Garamond"/>
+          <w:noProof/>
           <w:sz w:val="24"/>
           <w:szCs w:val="24"/>
         </w:rPr>
@@ -3075,6 +3094,7 @@
       <w:r>
         <w:rPr>
           <w:rFonts w:ascii="Garamond" w:hAnsi="Garamond"/>
+          <w:noProof/>
           <w:sz w:val="24"/>
           <w:szCs w:val="24"/>
         </w:rPr>
@@ -3155,25 +3175,7 @@
           <w:sz w:val="24"/>
           <w:szCs w:val="24"/>
         </w:rPr>
-        <w:t xml:space="preserve">nce we determined that not all states are created </w:t>
-      </w:r>
-      <w:proofErr w:type="gramStart"/>
-      <w:r>
-        <w:rPr>
-          <w:rFonts w:ascii="Garamond" w:hAnsi="Garamond"/>
-          <w:sz w:val="24"/>
-          <w:szCs w:val="24"/>
-        </w:rPr>
-        <w:t>equal</w:t>
-      </w:r>
-      <w:proofErr w:type="gramEnd"/>
-      <w:r>
-        <w:rPr>
-          <w:rFonts w:ascii="Garamond" w:hAnsi="Garamond"/>
-          <w:sz w:val="24"/>
-          <w:szCs w:val="24"/>
-        </w:rPr>
-        <w:t xml:space="preserve"> we looked into the individual occupations to see if we could find any trends</w:t>
+        <w:t>nce we determined that not all states are created equal we looked into the individual occupations to see if we could find any trends</w:t>
       </w:r>
       <w:r>
         <w:rPr>
@@ -3331,27 +3333,7 @@
           <w:szCs w:val="24"/>
           <w:highlight w:val="yellow"/>
         </w:rPr>
-        <w:t xml:space="preserve">I feel we need more here…. But I can’t think </w:t>
-      </w:r>
-      <w:proofErr w:type="gramStart"/>
-      <w:r>
-        <w:rPr>
-          <w:rFonts w:ascii="Garamond" w:hAnsi="Garamond"/>
-          <w:sz w:val="24"/>
-          <w:szCs w:val="24"/>
-          <w:highlight w:val="yellow"/>
-        </w:rPr>
-        <w:t>tonight..</w:t>
-      </w:r>
-      <w:proofErr w:type="gramEnd"/>
-      <w:r>
-        <w:rPr>
-          <w:rFonts w:ascii="Garamond" w:hAnsi="Garamond"/>
-          <w:sz w:val="24"/>
-          <w:szCs w:val="24"/>
-          <w:highlight w:val="yellow"/>
-        </w:rPr>
-        <w:t xml:space="preserve"> </w:t>
+        <w:t xml:space="preserve">I feel we need more here…. But I can’t think tonight.. </w:t>
       </w:r>
       <w:r>
         <w:rPr>
@@ -5484,6 +5466,7 @@
     <w:lsdException w:name="HTML Sample" w:semiHidden="1" w:unhideWhenUsed="1"/>
     <w:lsdException w:name="HTML Typewriter" w:semiHidden="1" w:unhideWhenUsed="1"/>
     <w:lsdException w:name="HTML Variable" w:semiHidden="1" w:unhideWhenUsed="1"/>
+    <w:lsdException w:name="Normal Table" w:semiHidden="1" w:unhideWhenUsed="1"/>
     <w:lsdException w:name="annotation subject" w:semiHidden="1" w:unhideWhenUsed="1"/>
     <w:lsdException w:name="No List" w:semiHidden="1" w:unhideWhenUsed="1"/>
     <w:lsdException w:name="Outline List 1" w:semiHidden="1" w:unhideWhenUsed="1"/>
@@ -5526,8 +5509,11 @@
     <w:lsdException w:name="Table Contemporary" w:semiHidden="1" w:unhideWhenUsed="1"/>
     <w:lsdException w:name="Table Elegant" w:semiHidden="1" w:unhideWhenUsed="1"/>
     <w:lsdException w:name="Table Professional" w:semiHidden="1" w:unhideWhenUsed="1"/>
+    <w:lsdException w:name="Table Subtle 1" w:semiHidden="1" w:unhideWhenUsed="1"/>
     <w:lsdException w:name="Table Subtle 2" w:semiHidden="1" w:unhideWhenUsed="1"/>
     <w:lsdException w:name="Table Web 1" w:semiHidden="1" w:unhideWhenUsed="1"/>
+    <w:lsdException w:name="Table Web 2" w:semiHidden="1" w:unhideWhenUsed="1"/>
+    <w:lsdException w:name="Table Web 3" w:semiHidden="1" w:unhideWhenUsed="1"/>
     <w:lsdException w:name="Balloon Text" w:semiHidden="1" w:unhideWhenUsed="1"/>
     <w:lsdException w:name="Table Grid" w:uiPriority="39"/>
     <w:lsdException w:name="Table Theme" w:semiHidden="1" w:unhideWhenUsed="1"/>
@@ -7050,15 +7036,6 @@
 </file>
 
 <file path=customXml/item1.xml><?xml version="1.0" encoding="utf-8"?>
-<?mso-contentType ?>
-<FormTemplates xmlns="http://schemas.microsoft.com/sharepoint/v3/contenttype/forms">
-  <Display>DocumentLibraryForm</Display>
-  <Edit>AssetEditForm</Edit>
-  <New>DocumentLibraryForm</New>
-</FormTemplates>
-</file>
-
-<file path=customXml/item2.xml><?xml version="1.0" encoding="utf-8"?>
 <p:properties xmlns:p="http://schemas.microsoft.com/office/2006/metadata/properties" xmlns:xsi="http://www.w3.org/2001/XMLSchema-instance" xmlns:pc="http://schemas.microsoft.com/office/infopath/2007/PartnerControls">
   <documentManagement>
     <LocLastLocAttemptVersionTypeLookup xmlns="4873beb7-5857-4685-be1f-d57550cc96cc" xsi:nil="true"/>
@@ -7192,6 +7169,15 @@
     <UANotes xmlns="4873beb7-5857-4685-be1f-d57550cc96cc" xsi:nil="true"/>
   </documentManagement>
 </p:properties>
+</file>
+
+<file path=customXml/item2.xml><?xml version="1.0" encoding="utf-8"?>
+<?mso-contentType ?>
+<FormTemplates xmlns="http://schemas.microsoft.com/sharepoint/v3/contenttype/forms">
+  <Display>DocumentLibraryForm</Display>
+  <Edit>AssetEditForm</Edit>
+  <New>DocumentLibraryForm</New>
+</FormTemplates>
 </file>
 
 <file path=customXml/item3.xml><?xml version="1.0" encoding="utf-8"?>
@@ -8235,19 +8221,19 @@
 </file>
 
 <file path=customXml/itemProps1.xml><?xml version="1.0" encoding="utf-8"?>
-<ds:datastoreItem xmlns:ds="http://schemas.openxmlformats.org/officeDocument/2006/customXml" ds:itemID="{C01C3C56-10DB-49F7-B061-44D8728D078A}">
+<ds:datastoreItem xmlns:ds="http://schemas.openxmlformats.org/officeDocument/2006/customXml" ds:itemID="{7FBDB1CC-CEFB-4E46-8174-1F0AA0D30B24}">
   <ds:schemaRefs>
-    <ds:schemaRef ds:uri="http://schemas.microsoft.com/sharepoint/v3/contenttype/forms"/>
+    <ds:schemaRef ds:uri="http://schemas.microsoft.com/office/2006/metadata/properties"/>
+    <ds:schemaRef ds:uri="http://schemas.microsoft.com/office/infopath/2007/PartnerControls"/>
+    <ds:schemaRef ds:uri="4873beb7-5857-4685-be1f-d57550cc96cc"/>
   </ds:schemaRefs>
 </ds:datastoreItem>
 </file>
 
 <file path=customXml/itemProps2.xml><?xml version="1.0" encoding="utf-8"?>
-<ds:datastoreItem xmlns:ds="http://schemas.openxmlformats.org/officeDocument/2006/customXml" ds:itemID="{7FBDB1CC-CEFB-4E46-8174-1F0AA0D30B24}">
+<ds:datastoreItem xmlns:ds="http://schemas.openxmlformats.org/officeDocument/2006/customXml" ds:itemID="{C01C3C56-10DB-49F7-B061-44D8728D078A}">
   <ds:schemaRefs>
-    <ds:schemaRef ds:uri="http://schemas.microsoft.com/office/2006/metadata/properties"/>
-    <ds:schemaRef ds:uri="http://schemas.microsoft.com/office/infopath/2007/PartnerControls"/>
-    <ds:schemaRef ds:uri="4873beb7-5857-4685-be1f-d57550cc96cc"/>
+    <ds:schemaRef ds:uri="http://schemas.microsoft.com/sharepoint/v3/contenttype/forms"/>
   </ds:schemaRefs>
 </ds:datastoreItem>
 </file>

</xml_diff>